<commit_message>
Update barcodes doc with descriptions from db
</commit_message>
<xml_diff>
--- a/Barcodes.docx
+++ b/Barcodes.docx
@@ -11,8 +11,8 @@
       </w:tblPr>
       <w:tblGrid>
         <w:gridCol w:w="4086"/>
-        <w:gridCol w:w="2005"/>
-        <w:gridCol w:w="3402"/>
+        <w:gridCol w:w="2435"/>
+        <w:gridCol w:w="2972"/>
       </w:tblGrid>
       <w:tr>
         <w:trPr>
@@ -82,7 +82,7 @@
         </w:tc>
         <w:tc>
           <w:tcPr>
-            <w:tcW w:w="2005" w:type="dxa"/>
+            <w:tcW w:w="2435" w:type="dxa"/>
             <w:vAlign w:val="center"/>
           </w:tcPr>
           <w:p>
@@ -93,10 +93,19 @@
         </w:tc>
         <w:tc>
           <w:tcPr>
-            <w:tcW w:w="3402" w:type="dxa"/>
-            <w:vAlign w:val="center"/>
-          </w:tcPr>
-          <w:p/>
+            <w:tcW w:w="2972" w:type="dxa"/>
+            <w:vAlign w:val="center"/>
+          </w:tcPr>
+          <w:p>
+            <w:r>
+              <w:t>Pack chocola</w:t>
+            </w:r>
+            <w:bookmarkStart w:id="0" w:name="_GoBack"/>
+            <w:bookmarkEnd w:id="0"/>
+            <w:r>
+              <w:t>te biscuits</w:t>
+            </w:r>
+          </w:p>
         </w:tc>
       </w:tr>
       <w:tr>
@@ -167,7 +176,7 @@
         </w:tc>
         <w:tc>
           <w:tcPr>
-            <w:tcW w:w="2005" w:type="dxa"/>
+            <w:tcW w:w="2435" w:type="dxa"/>
             <w:vAlign w:val="center"/>
           </w:tcPr>
           <w:p>
@@ -178,13 +187,15 @@
         </w:tc>
         <w:tc>
           <w:tcPr>
-            <w:tcW w:w="3402" w:type="dxa"/>
-            <w:vAlign w:val="center"/>
-          </w:tcPr>
-          <w:p/>
-        </w:tc>
-        <w:bookmarkStart w:id="0" w:name="_GoBack"/>
-        <w:bookmarkEnd w:id="0"/>
+            <w:tcW w:w="2972" w:type="dxa"/>
+            <w:vAlign w:val="center"/>
+          </w:tcPr>
+          <w:p>
+            <w:r>
+              <w:t>Closed cup mushrooms</w:t>
+            </w:r>
+          </w:p>
+        </w:tc>
       </w:tr>
       <w:tr>
         <w:trPr>
@@ -254,7 +265,7 @@
         </w:tc>
         <w:tc>
           <w:tcPr>
-            <w:tcW w:w="2005" w:type="dxa"/>
+            <w:tcW w:w="2435" w:type="dxa"/>
             <w:vAlign w:val="center"/>
           </w:tcPr>
           <w:p>
@@ -265,10 +276,14 @@
         </w:tc>
         <w:tc>
           <w:tcPr>
-            <w:tcW w:w="3402" w:type="dxa"/>
-            <w:vAlign w:val="center"/>
-          </w:tcPr>
-          <w:p/>
+            <w:tcW w:w="2972" w:type="dxa"/>
+            <w:vAlign w:val="center"/>
+          </w:tcPr>
+          <w:p>
+            <w:r>
+              <w:t>Single onion</w:t>
+            </w:r>
+          </w:p>
         </w:tc>
       </w:tr>
       <w:tr>
@@ -339,7 +354,7 @@
         </w:tc>
         <w:tc>
           <w:tcPr>
-            <w:tcW w:w="2005" w:type="dxa"/>
+            <w:tcW w:w="2435" w:type="dxa"/>
             <w:vAlign w:val="center"/>
           </w:tcPr>
           <w:p>
@@ -350,10 +365,14 @@
         </w:tc>
         <w:tc>
           <w:tcPr>
-            <w:tcW w:w="3402" w:type="dxa"/>
-            <w:vAlign w:val="center"/>
-          </w:tcPr>
-          <w:p/>
+            <w:tcW w:w="2972" w:type="dxa"/>
+            <w:vAlign w:val="center"/>
+          </w:tcPr>
+          <w:p>
+            <w:r>
+              <w:t>Strong blue cheese</w:t>
+            </w:r>
+          </w:p>
         </w:tc>
       </w:tr>
       <w:tr>
@@ -424,7 +443,7 @@
         </w:tc>
         <w:tc>
           <w:tcPr>
-            <w:tcW w:w="2005" w:type="dxa"/>
+            <w:tcW w:w="2435" w:type="dxa"/>
             <w:vAlign w:val="center"/>
           </w:tcPr>
           <w:p>
@@ -435,10 +454,14 @@
         </w:tc>
         <w:tc>
           <w:tcPr>
-            <w:tcW w:w="3402" w:type="dxa"/>
-            <w:vAlign w:val="center"/>
-          </w:tcPr>
-          <w:p/>
+            <w:tcW w:w="2972" w:type="dxa"/>
+            <w:vAlign w:val="center"/>
+          </w:tcPr>
+          <w:p>
+            <w:r>
+              <w:t>Bottle red wine</w:t>
+            </w:r>
+          </w:p>
         </w:tc>
       </w:tr>
       <w:tr>
@@ -515,7 +538,7 @@
         </w:tc>
         <w:tc>
           <w:tcPr>
-            <w:tcW w:w="2005" w:type="dxa"/>
+            <w:tcW w:w="2435" w:type="dxa"/>
             <w:vAlign w:val="center"/>
           </w:tcPr>
           <w:p>
@@ -526,10 +549,14 @@
         </w:tc>
         <w:tc>
           <w:tcPr>
-            <w:tcW w:w="3402" w:type="dxa"/>
-            <w:vAlign w:val="center"/>
-          </w:tcPr>
-          <w:p/>
+            <w:tcW w:w="2972" w:type="dxa"/>
+            <w:vAlign w:val="center"/>
+          </w:tcPr>
+          <w:p>
+            <w:r>
+              <w:t>Large pack butter</w:t>
+            </w:r>
+          </w:p>
         </w:tc>
       </w:tr>
     </w:tbl>

</xml_diff>